<commit_message>
Text file and presentation
</commit_message>
<xml_diff>
--- a/IARSA/B-52/B52.docx
+++ b/IARSA/B-52/B52.docx
@@ -6,23 +6,414 @@
       <w:pPr>
         <w:jc w:val="center"/>
         <w:rPr>
-          <w:b/>
-          <w:bCs/>
+          <w:sz w:val="40"/>
+          <w:szCs w:val="40"/>
+        </w:rPr>
+      </w:pPr>
+      <w:r>
+        <w:rPr>
           <w:sz w:val="40"/>
           <w:szCs w:val="40"/>
           <w:lang w:val="en-GB"/>
         </w:rPr>
-      </w:pPr>
-      <w:r>
+        <w:t>B</w:t>
+      </w:r>
+      <w:r>
+        <w:rPr>
+          <w:sz w:val="40"/>
+          <w:szCs w:val="40"/>
+        </w:rPr>
+        <w:t>-52</w:t>
+      </w:r>
+    </w:p>
+    <w:p>
+      <w:pPr>
         <w:rPr>
           <w:b/>
           <w:bCs/>
-          <w:sz w:val="40"/>
-          <w:szCs w:val="40"/>
+          <w:szCs w:val="28"/>
+        </w:rPr>
+      </w:pPr>
+      <w:r>
+        <w:rPr>
+          <w:b/>
+          <w:bCs/>
+          <w:szCs w:val="28"/>
+        </w:rPr>
+        <w:t>Начало проекта</w:t>
+      </w:r>
+    </w:p>
+    <w:p>
+      <w:pPr>
+        <w:rPr>
+          <w:szCs w:val="28"/>
+        </w:rPr>
+      </w:pPr>
+      <w:r>
+        <w:rPr>
+          <w:szCs w:val="28"/>
+        </w:rPr>
+        <w:t>В 1945 году ВВС США начали рассматривать новые концепции стратегических бомбардировщиков. В 1946 году Boeing предложила проект Model 462, который представлял собой большой и медленный бомбардировщик с поршневыми двигателями. Однако ВВС США посчитали, что проект не отвечает их требованиям и запросили пересмотр предложений. В ответ на это Boeing разработала несколько модификаций, и вскоре проект перешёл к варианту с турбореактивными двигателями.</w:t>
+      </w:r>
+    </w:p>
+    <w:p>
+      <w:pPr>
+        <w:rPr>
+          <w:b/>
+          <w:bCs/>
+          <w:szCs w:val="28"/>
+        </w:rPr>
+      </w:pPr>
+      <w:r>
+        <w:rPr>
+          <w:b/>
+          <w:bCs/>
+          <w:szCs w:val="28"/>
+        </w:rPr>
+        <w:t>Выбор турбореактивной концепции</w:t>
+      </w:r>
+    </w:p>
+    <w:p>
+      <w:pPr>
+        <w:rPr>
+          <w:szCs w:val="28"/>
+        </w:rPr>
+      </w:pPr>
+      <w:r>
+        <w:rPr>
+          <w:szCs w:val="28"/>
+        </w:rPr>
+        <w:t>К 1948 году Boeing предложила конструкцию с восемью турбореактивными двигателями. Эти двигатели, установленные попарно, могли обеспечить высокую скорость, большую дальность полета и значительную грузоподъемность. В марте 1951 года, после серии испытаний и демонстраций, Boeing получила контракт на производство первых прототипов нового бомбардировщика, получившего название B-52.</w:t>
+      </w:r>
+    </w:p>
+    <w:p>
+      <w:pPr>
+        <w:rPr>
+          <w:b/>
+          <w:bCs/>
+          <w:szCs w:val="28"/>
+        </w:rPr>
+      </w:pPr>
+      <w:r>
+        <w:rPr>
+          <w:b/>
+          <w:bCs/>
+          <w:szCs w:val="28"/>
+        </w:rPr>
+        <w:t>Конструкция Самолета</w:t>
+      </w:r>
+    </w:p>
+    <w:p>
+      <w:pPr>
+        <w:rPr>
+          <w:b/>
+          <w:bCs/>
+          <w:szCs w:val="28"/>
+        </w:rPr>
+      </w:pPr>
+      <w:r>
+        <w:rPr>
+          <w:szCs w:val="28"/>
+        </w:rPr>
+        <w:t>(Рассматриваем самолет с лева на право)</w:t>
+      </w:r>
+      <w:r>
+        <w:rPr>
+          <w:szCs w:val="28"/>
+        </w:rPr>
+        <w:br/>
+        <w:t xml:space="preserve">В </w:t>
+      </w:r>
+      <w:r>
+        <w:rPr>
+          <w:szCs w:val="28"/>
+        </w:rPr>
+        <w:t xml:space="preserve">центральной части </w:t>
+      </w:r>
+      <w:r>
+        <w:rPr>
+          <w:szCs w:val="28"/>
+        </w:rPr>
+        <w:t>нос</w:t>
+      </w:r>
+      <w:r>
+        <w:rPr>
+          <w:szCs w:val="28"/>
+        </w:rPr>
+        <w:t>а</w:t>
+      </w:r>
+      <w:r>
+        <w:rPr>
+          <w:szCs w:val="28"/>
+        </w:rPr>
+        <w:t xml:space="preserve"> самолета находится </w:t>
+      </w:r>
+      <w:r>
+        <w:rPr>
+          <w:szCs w:val="28"/>
+        </w:rPr>
+        <w:t>‘</w:t>
+      </w:r>
+      <w:r>
+        <w:rPr>
+          <w:szCs w:val="28"/>
+        </w:rPr>
+        <w:t>Активная антенная решётка с электронным сканированием</w:t>
+      </w:r>
+      <w:r>
+        <w:rPr>
+          <w:szCs w:val="28"/>
+        </w:rPr>
+        <w:t>’</w:t>
+      </w:r>
+      <w:r>
+        <w:rPr>
+          <w:szCs w:val="28"/>
+        </w:rPr>
+        <w:t xml:space="preserve">. В нижней части самолета находится </w:t>
+      </w:r>
+      <w:r>
+        <w:rPr>
+          <w:szCs w:val="28"/>
+        </w:rPr>
+        <w:t>‘</w:t>
+      </w:r>
+      <w:r>
+        <w:rPr>
+          <w:szCs w:val="28"/>
+        </w:rPr>
+        <w:t>Fire-control rada</w:t>
+      </w:r>
+      <w:r>
+        <w:rPr>
+          <w:szCs w:val="28"/>
           <w:lang w:val="en-GB"/>
         </w:rPr>
-        <w:t>B-52</w:t>
-      </w:r>
+        <w:t>r</w:t>
+      </w:r>
+      <w:r>
+        <w:rPr>
+          <w:szCs w:val="28"/>
+        </w:rPr>
+        <w:t>’</w:t>
+      </w:r>
+      <w:r>
+        <w:rPr>
+          <w:szCs w:val="28"/>
+        </w:rPr>
+        <w:t xml:space="preserve"> </w:t>
+      </w:r>
+      <w:r>
+        <w:rPr>
+          <w:szCs w:val="28"/>
+        </w:rPr>
+        <w:t>служащий для наведения бомбовых и ракетных целей. Дальше сверху находится кабина пилотов.</w:t>
+      </w:r>
+      <w:r>
+        <w:rPr>
+          <w:szCs w:val="28"/>
+        </w:rPr>
+        <w:t xml:space="preserve"> Самолет создан таким образом, чтобы вся команда могла катапультироваться, в случае необходимости верхние люки открываются, и пилоты катапультируются.</w:t>
+      </w:r>
+      <w:r>
+        <w:rPr>
+          <w:szCs w:val="28"/>
+        </w:rPr>
+        <w:t xml:space="preserve"> </w:t>
+      </w:r>
+      <w:r>
+        <w:rPr>
+          <w:szCs w:val="28"/>
+        </w:rPr>
+        <w:t>Под ними находится отсек навигационной команды. Команда состоит из двух человек – радарный навигатор (</w:t>
+      </w:r>
+      <w:r>
+        <w:rPr>
+          <w:szCs w:val="28"/>
+          <w:lang w:val="en-GB"/>
+        </w:rPr>
+        <w:t>radar</w:t>
+      </w:r>
+      <w:r>
+        <w:rPr>
+          <w:szCs w:val="28"/>
+        </w:rPr>
+        <w:t xml:space="preserve"> </w:t>
+      </w:r>
+      <w:r>
+        <w:rPr>
+          <w:szCs w:val="28"/>
+          <w:lang w:val="en-GB"/>
+        </w:rPr>
+        <w:t>navigation</w:t>
+      </w:r>
+      <w:r>
+        <w:rPr>
+          <w:szCs w:val="28"/>
+        </w:rPr>
+        <w:t>)</w:t>
+      </w:r>
+      <w:r>
+        <w:rPr>
+          <w:szCs w:val="28"/>
+        </w:rPr>
+        <w:t xml:space="preserve"> </w:t>
+      </w:r>
+      <w:r>
+        <w:rPr>
+          <w:szCs w:val="28"/>
+        </w:rPr>
+        <w:t>и навигатора (</w:t>
+      </w:r>
+      <w:r>
+        <w:rPr>
+          <w:szCs w:val="28"/>
+          <w:lang w:val="en-GB"/>
+        </w:rPr>
+        <w:t>navigator</w:t>
+      </w:r>
+      <w:r>
+        <w:rPr>
+          <w:szCs w:val="28"/>
+        </w:rPr>
+        <w:t>).</w:t>
+      </w:r>
+      <w:r>
+        <w:rPr>
+          <w:szCs w:val="28"/>
+        </w:rPr>
+        <w:t xml:space="preserve"> </w:t>
+      </w:r>
+      <w:r>
+        <w:rPr>
+          <w:szCs w:val="28"/>
+        </w:rPr>
+        <w:t xml:space="preserve">Под ними находятся люки, при катапультировании они открываются и экипаж выпадает из самолета. Дальше находится отдел контроля двигателей, а также люк в полу, через который экипаж попадает в самолет. </w:t>
+      </w:r>
+      <w:r>
+        <w:rPr>
+          <w:szCs w:val="28"/>
+        </w:rPr>
+        <w:t>За ним находится станция обороны(</w:t>
+      </w:r>
+      <w:r>
+        <w:rPr>
+          <w:szCs w:val="28"/>
+          <w:lang w:val="en-GB"/>
+        </w:rPr>
+        <w:t>defence</w:t>
+      </w:r>
+      <w:r>
+        <w:rPr>
+          <w:szCs w:val="28"/>
+        </w:rPr>
+        <w:t xml:space="preserve"> </w:t>
+      </w:r>
+      <w:r>
+        <w:rPr>
+          <w:szCs w:val="28"/>
+          <w:lang w:val="en-GB"/>
+        </w:rPr>
+        <w:t>station</w:t>
+      </w:r>
+      <w:r>
+        <w:rPr>
+          <w:szCs w:val="28"/>
+        </w:rPr>
+        <w:t>)</w:t>
+      </w:r>
+      <w:r>
+        <w:rPr>
+          <w:szCs w:val="28"/>
+        </w:rPr>
+        <w:t xml:space="preserve">. </w:t>
+      </w:r>
+      <w:r>
+        <w:rPr>
+          <w:szCs w:val="28"/>
+        </w:rPr>
+        <w:t>Команда также состоит из двух человек, отвечает оборону и атаку самолета (Запуск и контроль ракет, сброс бомб, отстрел ложных теплоцелей). Далше находятся конструкционные отсеки, за ним отсек для размещение бомб и ракет. На Крылья у самолета нет Элеронов, крен самолет создает только с помощью закрылок. В хвостовой части самолета находится парашютная система торможения.</w:t>
+      </w:r>
+    </w:p>
+    <w:p>
+      <w:pPr>
+        <w:rPr>
+          <w:b/>
+          <w:bCs/>
+          <w:szCs w:val="28"/>
+        </w:rPr>
+      </w:pPr>
+      <w:r>
+        <w:rPr>
+          <w:b/>
+          <w:bCs/>
+          <w:szCs w:val="28"/>
+        </w:rPr>
+        <w:t>Первый полет и серийное производство</w:t>
+      </w:r>
+    </w:p>
+    <w:p>
+      <w:pPr>
+        <w:rPr>
+          <w:szCs w:val="28"/>
+        </w:rPr>
+      </w:pPr>
+      <w:r>
+        <w:rPr>
+          <w:szCs w:val="28"/>
+        </w:rPr>
+        <w:lastRenderedPageBreak/>
+        <w:t>23 ноября 1952 года был совершен первый полет B-52A — первой версии самолета, которая доказала жизнеспособность конструкции. После успешных испытаний началось серийное производство моделей B-52B и последующих модификаций. В 1955 году первый серийный B-52 поступил на вооружение ВВС США.</w:t>
+      </w:r>
+    </w:p>
+    <w:p>
+      <w:pPr>
+        <w:rPr>
+          <w:b/>
+          <w:bCs/>
+          <w:szCs w:val="28"/>
+        </w:rPr>
+      </w:pPr>
+      <w:r>
+        <w:rPr>
+          <w:b/>
+          <w:bCs/>
+          <w:szCs w:val="28"/>
+        </w:rPr>
+        <w:t>Современные модификации</w:t>
+      </w:r>
+    </w:p>
+    <w:p>
+      <w:pPr>
+        <w:rPr>
+          <w:szCs w:val="28"/>
+        </w:rPr>
+      </w:pPr>
+      <w:r>
+        <w:rPr>
+          <w:szCs w:val="28"/>
+        </w:rPr>
+        <w:t>Boeing B-52 Stratofortress прошел через множество модернизаций, чтобы соответствовать современным требованиям и оставаться эффективным в условиях современной войны. Последние модернизации значительно улучшили его боевые возможности, системы навигации, управления и вооружения</w:t>
+      </w:r>
+      <w:r>
+        <w:rPr>
+          <w:szCs w:val="28"/>
+        </w:rPr>
+        <w:t xml:space="preserve">. </w:t>
+      </w:r>
+      <w:r>
+        <w:rPr>
+          <w:szCs w:val="28"/>
+        </w:rPr>
+        <w:t>Была изменена программная сторона самолета, улучшены радарные системы, поставлены более мощные двигатели.</w:t>
+      </w:r>
+    </w:p>
+    <w:p>
+      <w:pPr>
+        <w:rPr>
+          <w:szCs w:val="28"/>
+        </w:rPr>
+      </w:pPr>
     </w:p>
     <w:sectPr>
       <w:pgSz w:w="11906" w:h="16838"/>
@@ -32,6 +423,1075 @@
     </w:sectPr>
   </w:body>
 </w:document>
+</file>
+
+<file path=word/numbering.xml><?xml version="1.0" encoding="utf-8"?>
+<w:numbering xmlns:wpc="http://schemas.microsoft.com/office/word/2010/wordprocessingCanvas" xmlns:cx="http://schemas.microsoft.com/office/drawing/2014/chartex" xmlns:cx1="http://schemas.microsoft.com/office/drawing/2015/9/8/chartex" xmlns:cx2="http://schemas.microsoft.com/office/drawing/2015/10/21/chartex" xmlns:cx3="http://schemas.microsoft.com/office/drawing/2016/5/9/chartex" xmlns:cx4="http://schemas.microsoft.com/office/drawing/2016/5/10/chartex" xmlns:cx5="http://schemas.microsoft.com/office/drawing/2016/5/11/chartex" xmlns:cx6="http://schemas.microsoft.com/office/drawing/2016/5/12/chartex" xmlns:cx7="http://schemas.microsoft.com/office/drawing/2016/5/13/chartex" xmlns:cx8="http://schemas.microsoft.com/office/drawing/2016/5/14/chartex" xmlns:mc="http://schemas.openxmlformats.org/markup-compatibility/2006" xmlns:aink="http://schemas.microsoft.com/office/drawing/2016/ink" xmlns:am3d="http://schemas.microsoft.com/office/drawing/2017/model3d" xmlns:o="urn:schemas-microsoft-com:office:office" xmlns:oel="http://schemas.microsoft.com/office/2019/extlst" xmlns:r="http://schemas.openxmlformats.org/officeDocument/2006/relationships" xmlns:m="http://schemas.openxmlformats.org/officeDocument/2006/math" xmlns:v="urn:schemas-microsoft-com:vml" xmlns:wp14="http://schemas.microsoft.com/office/word/2010/wordprocessingDrawing" xmlns:wp="http://schemas.openxmlformats.org/drawingml/2006/wordprocessingDrawing" xmlns:w10="urn:schemas-microsoft-com:office:word" xmlns:w="http://schemas.openxmlformats.org/wordprocessingml/2006/main" xmlns:w14="http://schemas.microsoft.com/office/word/2010/wordml" xmlns:w15="http://schemas.microsoft.com/office/word/2012/wordml" xmlns:w16cex="http://schemas.microsoft.com/office/word/2018/wordml/cex" xmlns:w16cid="http://schemas.microsoft.com/office/word/2016/wordml/cid" xmlns:w16="http://schemas.microsoft.com/office/word/2018/wordml" xmlns:w16du="http://schemas.microsoft.com/office/word/2023/wordml/word16du" xmlns:w16sdtdh="http://schemas.microsoft.com/office/word/2020/wordml/sdtdatahash" xmlns:w16se="http://schemas.microsoft.com/office/word/2015/wordml/symex" xmlns:wpg="http://schemas.microsoft.com/office/word/2010/wordprocessingGroup" xmlns:wpi="http://schemas.microsoft.com/office/word/2010/wordprocessingInk" xmlns:wne="http://schemas.microsoft.com/office/word/2006/wordml" xmlns:wps="http://schemas.microsoft.com/office/word/2010/wordprocessingShape" mc:Ignorable="w14 w15 w16se w16cid w16 w16cex w16sdtdh w16du wp14">
+  <w:abstractNum w:abstractNumId="0" w15:restartNumberingAfterBreak="0">
+    <w:nsid w:val="00597EDF"/>
+    <w:multiLevelType w:val="multilevel"/>
+    <w:tmpl w:val="1A9084A8"/>
+    <w:lvl w:ilvl="0">
+      <w:start w:val="1"/>
+      <w:numFmt w:val="bullet"/>
+      <w:lvlText w:val=""/>
+      <w:lvlJc w:val="left"/>
+      <w:pPr>
+        <w:tabs>
+          <w:tab w:val="num" w:pos="720"/>
+        </w:tabs>
+        <w:ind w:left="720" w:hanging="360"/>
+      </w:pPr>
+      <w:rPr>
+        <w:rFonts w:ascii="Symbol" w:hAnsi="Symbol" w:hint="default"/>
+        <w:sz w:val="20"/>
+      </w:rPr>
+    </w:lvl>
+    <w:lvl w:ilvl="1" w:tentative="1">
+      <w:start w:val="1"/>
+      <w:numFmt w:val="bullet"/>
+      <w:lvlText w:val="o"/>
+      <w:lvlJc w:val="left"/>
+      <w:pPr>
+        <w:tabs>
+          <w:tab w:val="num" w:pos="1440"/>
+        </w:tabs>
+        <w:ind w:left="1440" w:hanging="360"/>
+      </w:pPr>
+      <w:rPr>
+        <w:rFonts w:ascii="Courier New" w:hAnsi="Courier New" w:hint="default"/>
+        <w:sz w:val="20"/>
+      </w:rPr>
+    </w:lvl>
+    <w:lvl w:ilvl="2" w:tentative="1">
+      <w:start w:val="1"/>
+      <w:numFmt w:val="bullet"/>
+      <w:lvlText w:val=""/>
+      <w:lvlJc w:val="left"/>
+      <w:pPr>
+        <w:tabs>
+          <w:tab w:val="num" w:pos="2160"/>
+        </w:tabs>
+        <w:ind w:left="2160" w:hanging="360"/>
+      </w:pPr>
+      <w:rPr>
+        <w:rFonts w:ascii="Wingdings" w:hAnsi="Wingdings" w:hint="default"/>
+        <w:sz w:val="20"/>
+      </w:rPr>
+    </w:lvl>
+    <w:lvl w:ilvl="3" w:tentative="1">
+      <w:start w:val="1"/>
+      <w:numFmt w:val="bullet"/>
+      <w:lvlText w:val=""/>
+      <w:lvlJc w:val="left"/>
+      <w:pPr>
+        <w:tabs>
+          <w:tab w:val="num" w:pos="2880"/>
+        </w:tabs>
+        <w:ind w:left="2880" w:hanging="360"/>
+      </w:pPr>
+      <w:rPr>
+        <w:rFonts w:ascii="Wingdings" w:hAnsi="Wingdings" w:hint="default"/>
+        <w:sz w:val="20"/>
+      </w:rPr>
+    </w:lvl>
+    <w:lvl w:ilvl="4" w:tentative="1">
+      <w:start w:val="1"/>
+      <w:numFmt w:val="bullet"/>
+      <w:lvlText w:val=""/>
+      <w:lvlJc w:val="left"/>
+      <w:pPr>
+        <w:tabs>
+          <w:tab w:val="num" w:pos="3600"/>
+        </w:tabs>
+        <w:ind w:left="3600" w:hanging="360"/>
+      </w:pPr>
+      <w:rPr>
+        <w:rFonts w:ascii="Wingdings" w:hAnsi="Wingdings" w:hint="default"/>
+        <w:sz w:val="20"/>
+      </w:rPr>
+    </w:lvl>
+    <w:lvl w:ilvl="5" w:tentative="1">
+      <w:start w:val="1"/>
+      <w:numFmt w:val="bullet"/>
+      <w:lvlText w:val=""/>
+      <w:lvlJc w:val="left"/>
+      <w:pPr>
+        <w:tabs>
+          <w:tab w:val="num" w:pos="4320"/>
+        </w:tabs>
+        <w:ind w:left="4320" w:hanging="360"/>
+      </w:pPr>
+      <w:rPr>
+        <w:rFonts w:ascii="Wingdings" w:hAnsi="Wingdings" w:hint="default"/>
+        <w:sz w:val="20"/>
+      </w:rPr>
+    </w:lvl>
+    <w:lvl w:ilvl="6" w:tentative="1">
+      <w:start w:val="1"/>
+      <w:numFmt w:val="bullet"/>
+      <w:lvlText w:val=""/>
+      <w:lvlJc w:val="left"/>
+      <w:pPr>
+        <w:tabs>
+          <w:tab w:val="num" w:pos="5040"/>
+        </w:tabs>
+        <w:ind w:left="5040" w:hanging="360"/>
+      </w:pPr>
+      <w:rPr>
+        <w:rFonts w:ascii="Wingdings" w:hAnsi="Wingdings" w:hint="default"/>
+        <w:sz w:val="20"/>
+      </w:rPr>
+    </w:lvl>
+    <w:lvl w:ilvl="7" w:tentative="1">
+      <w:start w:val="1"/>
+      <w:numFmt w:val="bullet"/>
+      <w:lvlText w:val=""/>
+      <w:lvlJc w:val="left"/>
+      <w:pPr>
+        <w:tabs>
+          <w:tab w:val="num" w:pos="5760"/>
+        </w:tabs>
+        <w:ind w:left="5760" w:hanging="360"/>
+      </w:pPr>
+      <w:rPr>
+        <w:rFonts w:ascii="Wingdings" w:hAnsi="Wingdings" w:hint="default"/>
+        <w:sz w:val="20"/>
+      </w:rPr>
+    </w:lvl>
+    <w:lvl w:ilvl="8" w:tentative="1">
+      <w:start w:val="1"/>
+      <w:numFmt w:val="bullet"/>
+      <w:lvlText w:val=""/>
+      <w:lvlJc w:val="left"/>
+      <w:pPr>
+        <w:tabs>
+          <w:tab w:val="num" w:pos="6480"/>
+        </w:tabs>
+        <w:ind w:left="6480" w:hanging="360"/>
+      </w:pPr>
+      <w:rPr>
+        <w:rFonts w:ascii="Wingdings" w:hAnsi="Wingdings" w:hint="default"/>
+        <w:sz w:val="20"/>
+      </w:rPr>
+    </w:lvl>
+  </w:abstractNum>
+  <w:abstractNum w:abstractNumId="1" w15:restartNumberingAfterBreak="0">
+    <w:nsid w:val="026B0157"/>
+    <w:multiLevelType w:val="multilevel"/>
+    <w:tmpl w:val="4044BB4C"/>
+    <w:lvl w:ilvl="0">
+      <w:start w:val="1"/>
+      <w:numFmt w:val="bullet"/>
+      <w:lvlText w:val=""/>
+      <w:lvlJc w:val="left"/>
+      <w:pPr>
+        <w:tabs>
+          <w:tab w:val="num" w:pos="720"/>
+        </w:tabs>
+        <w:ind w:left="720" w:hanging="360"/>
+      </w:pPr>
+      <w:rPr>
+        <w:rFonts w:ascii="Symbol" w:hAnsi="Symbol" w:hint="default"/>
+        <w:sz w:val="20"/>
+      </w:rPr>
+    </w:lvl>
+    <w:lvl w:ilvl="1" w:tentative="1">
+      <w:start w:val="1"/>
+      <w:numFmt w:val="bullet"/>
+      <w:lvlText w:val="o"/>
+      <w:lvlJc w:val="left"/>
+      <w:pPr>
+        <w:tabs>
+          <w:tab w:val="num" w:pos="1440"/>
+        </w:tabs>
+        <w:ind w:left="1440" w:hanging="360"/>
+      </w:pPr>
+      <w:rPr>
+        <w:rFonts w:ascii="Courier New" w:hAnsi="Courier New" w:hint="default"/>
+        <w:sz w:val="20"/>
+      </w:rPr>
+    </w:lvl>
+    <w:lvl w:ilvl="2" w:tentative="1">
+      <w:start w:val="1"/>
+      <w:numFmt w:val="bullet"/>
+      <w:lvlText w:val=""/>
+      <w:lvlJc w:val="left"/>
+      <w:pPr>
+        <w:tabs>
+          <w:tab w:val="num" w:pos="2160"/>
+        </w:tabs>
+        <w:ind w:left="2160" w:hanging="360"/>
+      </w:pPr>
+      <w:rPr>
+        <w:rFonts w:ascii="Wingdings" w:hAnsi="Wingdings" w:hint="default"/>
+        <w:sz w:val="20"/>
+      </w:rPr>
+    </w:lvl>
+    <w:lvl w:ilvl="3" w:tentative="1">
+      <w:start w:val="1"/>
+      <w:numFmt w:val="bullet"/>
+      <w:lvlText w:val=""/>
+      <w:lvlJc w:val="left"/>
+      <w:pPr>
+        <w:tabs>
+          <w:tab w:val="num" w:pos="2880"/>
+        </w:tabs>
+        <w:ind w:left="2880" w:hanging="360"/>
+      </w:pPr>
+      <w:rPr>
+        <w:rFonts w:ascii="Wingdings" w:hAnsi="Wingdings" w:hint="default"/>
+        <w:sz w:val="20"/>
+      </w:rPr>
+    </w:lvl>
+    <w:lvl w:ilvl="4" w:tentative="1">
+      <w:start w:val="1"/>
+      <w:numFmt w:val="bullet"/>
+      <w:lvlText w:val=""/>
+      <w:lvlJc w:val="left"/>
+      <w:pPr>
+        <w:tabs>
+          <w:tab w:val="num" w:pos="3600"/>
+        </w:tabs>
+        <w:ind w:left="3600" w:hanging="360"/>
+      </w:pPr>
+      <w:rPr>
+        <w:rFonts w:ascii="Wingdings" w:hAnsi="Wingdings" w:hint="default"/>
+        <w:sz w:val="20"/>
+      </w:rPr>
+    </w:lvl>
+    <w:lvl w:ilvl="5" w:tentative="1">
+      <w:start w:val="1"/>
+      <w:numFmt w:val="bullet"/>
+      <w:lvlText w:val=""/>
+      <w:lvlJc w:val="left"/>
+      <w:pPr>
+        <w:tabs>
+          <w:tab w:val="num" w:pos="4320"/>
+        </w:tabs>
+        <w:ind w:left="4320" w:hanging="360"/>
+      </w:pPr>
+      <w:rPr>
+        <w:rFonts w:ascii="Wingdings" w:hAnsi="Wingdings" w:hint="default"/>
+        <w:sz w:val="20"/>
+      </w:rPr>
+    </w:lvl>
+    <w:lvl w:ilvl="6" w:tentative="1">
+      <w:start w:val="1"/>
+      <w:numFmt w:val="bullet"/>
+      <w:lvlText w:val=""/>
+      <w:lvlJc w:val="left"/>
+      <w:pPr>
+        <w:tabs>
+          <w:tab w:val="num" w:pos="5040"/>
+        </w:tabs>
+        <w:ind w:left="5040" w:hanging="360"/>
+      </w:pPr>
+      <w:rPr>
+        <w:rFonts w:ascii="Wingdings" w:hAnsi="Wingdings" w:hint="default"/>
+        <w:sz w:val="20"/>
+      </w:rPr>
+    </w:lvl>
+    <w:lvl w:ilvl="7" w:tentative="1">
+      <w:start w:val="1"/>
+      <w:numFmt w:val="bullet"/>
+      <w:lvlText w:val=""/>
+      <w:lvlJc w:val="left"/>
+      <w:pPr>
+        <w:tabs>
+          <w:tab w:val="num" w:pos="5760"/>
+        </w:tabs>
+        <w:ind w:left="5760" w:hanging="360"/>
+      </w:pPr>
+      <w:rPr>
+        <w:rFonts w:ascii="Wingdings" w:hAnsi="Wingdings" w:hint="default"/>
+        <w:sz w:val="20"/>
+      </w:rPr>
+    </w:lvl>
+    <w:lvl w:ilvl="8" w:tentative="1">
+      <w:start w:val="1"/>
+      <w:numFmt w:val="bullet"/>
+      <w:lvlText w:val=""/>
+      <w:lvlJc w:val="left"/>
+      <w:pPr>
+        <w:tabs>
+          <w:tab w:val="num" w:pos="6480"/>
+        </w:tabs>
+        <w:ind w:left="6480" w:hanging="360"/>
+      </w:pPr>
+      <w:rPr>
+        <w:rFonts w:ascii="Wingdings" w:hAnsi="Wingdings" w:hint="default"/>
+        <w:sz w:val="20"/>
+      </w:rPr>
+    </w:lvl>
+  </w:abstractNum>
+  <w:abstractNum w:abstractNumId="2" w15:restartNumberingAfterBreak="0">
+    <w:nsid w:val="06E23DD5"/>
+    <w:multiLevelType w:val="multilevel"/>
+    <w:tmpl w:val="AADE9E7E"/>
+    <w:lvl w:ilvl="0">
+      <w:start w:val="1"/>
+      <w:numFmt w:val="bullet"/>
+      <w:lvlText w:val=""/>
+      <w:lvlJc w:val="left"/>
+      <w:pPr>
+        <w:tabs>
+          <w:tab w:val="num" w:pos="720"/>
+        </w:tabs>
+        <w:ind w:left="720" w:hanging="360"/>
+      </w:pPr>
+      <w:rPr>
+        <w:rFonts w:ascii="Symbol" w:hAnsi="Symbol" w:hint="default"/>
+        <w:sz w:val="20"/>
+      </w:rPr>
+    </w:lvl>
+    <w:lvl w:ilvl="1" w:tentative="1">
+      <w:start w:val="1"/>
+      <w:numFmt w:val="bullet"/>
+      <w:lvlText w:val="o"/>
+      <w:lvlJc w:val="left"/>
+      <w:pPr>
+        <w:tabs>
+          <w:tab w:val="num" w:pos="1440"/>
+        </w:tabs>
+        <w:ind w:left="1440" w:hanging="360"/>
+      </w:pPr>
+      <w:rPr>
+        <w:rFonts w:ascii="Courier New" w:hAnsi="Courier New" w:hint="default"/>
+        <w:sz w:val="20"/>
+      </w:rPr>
+    </w:lvl>
+    <w:lvl w:ilvl="2" w:tentative="1">
+      <w:start w:val="1"/>
+      <w:numFmt w:val="bullet"/>
+      <w:lvlText w:val=""/>
+      <w:lvlJc w:val="left"/>
+      <w:pPr>
+        <w:tabs>
+          <w:tab w:val="num" w:pos="2160"/>
+        </w:tabs>
+        <w:ind w:left="2160" w:hanging="360"/>
+      </w:pPr>
+      <w:rPr>
+        <w:rFonts w:ascii="Wingdings" w:hAnsi="Wingdings" w:hint="default"/>
+        <w:sz w:val="20"/>
+      </w:rPr>
+    </w:lvl>
+    <w:lvl w:ilvl="3" w:tentative="1">
+      <w:start w:val="1"/>
+      <w:numFmt w:val="bullet"/>
+      <w:lvlText w:val=""/>
+      <w:lvlJc w:val="left"/>
+      <w:pPr>
+        <w:tabs>
+          <w:tab w:val="num" w:pos="2880"/>
+        </w:tabs>
+        <w:ind w:left="2880" w:hanging="360"/>
+      </w:pPr>
+      <w:rPr>
+        <w:rFonts w:ascii="Wingdings" w:hAnsi="Wingdings" w:hint="default"/>
+        <w:sz w:val="20"/>
+      </w:rPr>
+    </w:lvl>
+    <w:lvl w:ilvl="4" w:tentative="1">
+      <w:start w:val="1"/>
+      <w:numFmt w:val="bullet"/>
+      <w:lvlText w:val=""/>
+      <w:lvlJc w:val="left"/>
+      <w:pPr>
+        <w:tabs>
+          <w:tab w:val="num" w:pos="3600"/>
+        </w:tabs>
+        <w:ind w:left="3600" w:hanging="360"/>
+      </w:pPr>
+      <w:rPr>
+        <w:rFonts w:ascii="Wingdings" w:hAnsi="Wingdings" w:hint="default"/>
+        <w:sz w:val="20"/>
+      </w:rPr>
+    </w:lvl>
+    <w:lvl w:ilvl="5" w:tentative="1">
+      <w:start w:val="1"/>
+      <w:numFmt w:val="bullet"/>
+      <w:lvlText w:val=""/>
+      <w:lvlJc w:val="left"/>
+      <w:pPr>
+        <w:tabs>
+          <w:tab w:val="num" w:pos="4320"/>
+        </w:tabs>
+        <w:ind w:left="4320" w:hanging="360"/>
+      </w:pPr>
+      <w:rPr>
+        <w:rFonts w:ascii="Wingdings" w:hAnsi="Wingdings" w:hint="default"/>
+        <w:sz w:val="20"/>
+      </w:rPr>
+    </w:lvl>
+    <w:lvl w:ilvl="6" w:tentative="1">
+      <w:start w:val="1"/>
+      <w:numFmt w:val="bullet"/>
+      <w:lvlText w:val=""/>
+      <w:lvlJc w:val="left"/>
+      <w:pPr>
+        <w:tabs>
+          <w:tab w:val="num" w:pos="5040"/>
+        </w:tabs>
+        <w:ind w:left="5040" w:hanging="360"/>
+      </w:pPr>
+      <w:rPr>
+        <w:rFonts w:ascii="Wingdings" w:hAnsi="Wingdings" w:hint="default"/>
+        <w:sz w:val="20"/>
+      </w:rPr>
+    </w:lvl>
+    <w:lvl w:ilvl="7" w:tentative="1">
+      <w:start w:val="1"/>
+      <w:numFmt w:val="bullet"/>
+      <w:lvlText w:val=""/>
+      <w:lvlJc w:val="left"/>
+      <w:pPr>
+        <w:tabs>
+          <w:tab w:val="num" w:pos="5760"/>
+        </w:tabs>
+        <w:ind w:left="5760" w:hanging="360"/>
+      </w:pPr>
+      <w:rPr>
+        <w:rFonts w:ascii="Wingdings" w:hAnsi="Wingdings" w:hint="default"/>
+        <w:sz w:val="20"/>
+      </w:rPr>
+    </w:lvl>
+    <w:lvl w:ilvl="8" w:tentative="1">
+      <w:start w:val="1"/>
+      <w:numFmt w:val="bullet"/>
+      <w:lvlText w:val=""/>
+      <w:lvlJc w:val="left"/>
+      <w:pPr>
+        <w:tabs>
+          <w:tab w:val="num" w:pos="6480"/>
+        </w:tabs>
+        <w:ind w:left="6480" w:hanging="360"/>
+      </w:pPr>
+      <w:rPr>
+        <w:rFonts w:ascii="Wingdings" w:hAnsi="Wingdings" w:hint="default"/>
+        <w:sz w:val="20"/>
+      </w:rPr>
+    </w:lvl>
+  </w:abstractNum>
+  <w:abstractNum w:abstractNumId="3" w15:restartNumberingAfterBreak="0">
+    <w:nsid w:val="135C74A1"/>
+    <w:multiLevelType w:val="multilevel"/>
+    <w:tmpl w:val="2D2444C0"/>
+    <w:lvl w:ilvl="0">
+      <w:start w:val="1"/>
+      <w:numFmt w:val="bullet"/>
+      <w:lvlText w:val=""/>
+      <w:lvlJc w:val="left"/>
+      <w:pPr>
+        <w:tabs>
+          <w:tab w:val="num" w:pos="720"/>
+        </w:tabs>
+        <w:ind w:left="720" w:hanging="360"/>
+      </w:pPr>
+      <w:rPr>
+        <w:rFonts w:ascii="Symbol" w:hAnsi="Symbol" w:hint="default"/>
+        <w:sz w:val="20"/>
+      </w:rPr>
+    </w:lvl>
+    <w:lvl w:ilvl="1" w:tentative="1">
+      <w:start w:val="1"/>
+      <w:numFmt w:val="bullet"/>
+      <w:lvlText w:val="o"/>
+      <w:lvlJc w:val="left"/>
+      <w:pPr>
+        <w:tabs>
+          <w:tab w:val="num" w:pos="1440"/>
+        </w:tabs>
+        <w:ind w:left="1440" w:hanging="360"/>
+      </w:pPr>
+      <w:rPr>
+        <w:rFonts w:ascii="Courier New" w:hAnsi="Courier New" w:hint="default"/>
+        <w:sz w:val="20"/>
+      </w:rPr>
+    </w:lvl>
+    <w:lvl w:ilvl="2" w:tentative="1">
+      <w:start w:val="1"/>
+      <w:numFmt w:val="bullet"/>
+      <w:lvlText w:val=""/>
+      <w:lvlJc w:val="left"/>
+      <w:pPr>
+        <w:tabs>
+          <w:tab w:val="num" w:pos="2160"/>
+        </w:tabs>
+        <w:ind w:left="2160" w:hanging="360"/>
+      </w:pPr>
+      <w:rPr>
+        <w:rFonts w:ascii="Wingdings" w:hAnsi="Wingdings" w:hint="default"/>
+        <w:sz w:val="20"/>
+      </w:rPr>
+    </w:lvl>
+    <w:lvl w:ilvl="3" w:tentative="1">
+      <w:start w:val="1"/>
+      <w:numFmt w:val="bullet"/>
+      <w:lvlText w:val=""/>
+      <w:lvlJc w:val="left"/>
+      <w:pPr>
+        <w:tabs>
+          <w:tab w:val="num" w:pos="2880"/>
+        </w:tabs>
+        <w:ind w:left="2880" w:hanging="360"/>
+      </w:pPr>
+      <w:rPr>
+        <w:rFonts w:ascii="Wingdings" w:hAnsi="Wingdings" w:hint="default"/>
+        <w:sz w:val="20"/>
+      </w:rPr>
+    </w:lvl>
+    <w:lvl w:ilvl="4" w:tentative="1">
+      <w:start w:val="1"/>
+      <w:numFmt w:val="bullet"/>
+      <w:lvlText w:val=""/>
+      <w:lvlJc w:val="left"/>
+      <w:pPr>
+        <w:tabs>
+          <w:tab w:val="num" w:pos="3600"/>
+        </w:tabs>
+        <w:ind w:left="3600" w:hanging="360"/>
+      </w:pPr>
+      <w:rPr>
+        <w:rFonts w:ascii="Wingdings" w:hAnsi="Wingdings" w:hint="default"/>
+        <w:sz w:val="20"/>
+      </w:rPr>
+    </w:lvl>
+    <w:lvl w:ilvl="5" w:tentative="1">
+      <w:start w:val="1"/>
+      <w:numFmt w:val="bullet"/>
+      <w:lvlText w:val=""/>
+      <w:lvlJc w:val="left"/>
+      <w:pPr>
+        <w:tabs>
+          <w:tab w:val="num" w:pos="4320"/>
+        </w:tabs>
+        <w:ind w:left="4320" w:hanging="360"/>
+      </w:pPr>
+      <w:rPr>
+        <w:rFonts w:ascii="Wingdings" w:hAnsi="Wingdings" w:hint="default"/>
+        <w:sz w:val="20"/>
+      </w:rPr>
+    </w:lvl>
+    <w:lvl w:ilvl="6" w:tentative="1">
+      <w:start w:val="1"/>
+      <w:numFmt w:val="bullet"/>
+      <w:lvlText w:val=""/>
+      <w:lvlJc w:val="left"/>
+      <w:pPr>
+        <w:tabs>
+          <w:tab w:val="num" w:pos="5040"/>
+        </w:tabs>
+        <w:ind w:left="5040" w:hanging="360"/>
+      </w:pPr>
+      <w:rPr>
+        <w:rFonts w:ascii="Wingdings" w:hAnsi="Wingdings" w:hint="default"/>
+        <w:sz w:val="20"/>
+      </w:rPr>
+    </w:lvl>
+    <w:lvl w:ilvl="7" w:tentative="1">
+      <w:start w:val="1"/>
+      <w:numFmt w:val="bullet"/>
+      <w:lvlText w:val=""/>
+      <w:lvlJc w:val="left"/>
+      <w:pPr>
+        <w:tabs>
+          <w:tab w:val="num" w:pos="5760"/>
+        </w:tabs>
+        <w:ind w:left="5760" w:hanging="360"/>
+      </w:pPr>
+      <w:rPr>
+        <w:rFonts w:ascii="Wingdings" w:hAnsi="Wingdings" w:hint="default"/>
+        <w:sz w:val="20"/>
+      </w:rPr>
+    </w:lvl>
+    <w:lvl w:ilvl="8" w:tentative="1">
+      <w:start w:val="1"/>
+      <w:numFmt w:val="bullet"/>
+      <w:lvlText w:val=""/>
+      <w:lvlJc w:val="left"/>
+      <w:pPr>
+        <w:tabs>
+          <w:tab w:val="num" w:pos="6480"/>
+        </w:tabs>
+        <w:ind w:left="6480" w:hanging="360"/>
+      </w:pPr>
+      <w:rPr>
+        <w:rFonts w:ascii="Wingdings" w:hAnsi="Wingdings" w:hint="default"/>
+        <w:sz w:val="20"/>
+      </w:rPr>
+    </w:lvl>
+  </w:abstractNum>
+  <w:abstractNum w:abstractNumId="4" w15:restartNumberingAfterBreak="0">
+    <w:nsid w:val="6D233490"/>
+    <w:multiLevelType w:val="multilevel"/>
+    <w:tmpl w:val="8534ADD8"/>
+    <w:lvl w:ilvl="0">
+      <w:start w:val="1"/>
+      <w:numFmt w:val="bullet"/>
+      <w:lvlText w:val=""/>
+      <w:lvlJc w:val="left"/>
+      <w:pPr>
+        <w:tabs>
+          <w:tab w:val="num" w:pos="720"/>
+        </w:tabs>
+        <w:ind w:left="720" w:hanging="360"/>
+      </w:pPr>
+      <w:rPr>
+        <w:rFonts w:ascii="Symbol" w:hAnsi="Symbol" w:hint="default"/>
+        <w:sz w:val="20"/>
+      </w:rPr>
+    </w:lvl>
+    <w:lvl w:ilvl="1" w:tentative="1">
+      <w:start w:val="1"/>
+      <w:numFmt w:val="bullet"/>
+      <w:lvlText w:val="o"/>
+      <w:lvlJc w:val="left"/>
+      <w:pPr>
+        <w:tabs>
+          <w:tab w:val="num" w:pos="1440"/>
+        </w:tabs>
+        <w:ind w:left="1440" w:hanging="360"/>
+      </w:pPr>
+      <w:rPr>
+        <w:rFonts w:ascii="Courier New" w:hAnsi="Courier New" w:hint="default"/>
+        <w:sz w:val="20"/>
+      </w:rPr>
+    </w:lvl>
+    <w:lvl w:ilvl="2" w:tentative="1">
+      <w:start w:val="1"/>
+      <w:numFmt w:val="bullet"/>
+      <w:lvlText w:val=""/>
+      <w:lvlJc w:val="left"/>
+      <w:pPr>
+        <w:tabs>
+          <w:tab w:val="num" w:pos="2160"/>
+        </w:tabs>
+        <w:ind w:left="2160" w:hanging="360"/>
+      </w:pPr>
+      <w:rPr>
+        <w:rFonts w:ascii="Wingdings" w:hAnsi="Wingdings" w:hint="default"/>
+        <w:sz w:val="20"/>
+      </w:rPr>
+    </w:lvl>
+    <w:lvl w:ilvl="3" w:tentative="1">
+      <w:start w:val="1"/>
+      <w:numFmt w:val="bullet"/>
+      <w:lvlText w:val=""/>
+      <w:lvlJc w:val="left"/>
+      <w:pPr>
+        <w:tabs>
+          <w:tab w:val="num" w:pos="2880"/>
+        </w:tabs>
+        <w:ind w:left="2880" w:hanging="360"/>
+      </w:pPr>
+      <w:rPr>
+        <w:rFonts w:ascii="Wingdings" w:hAnsi="Wingdings" w:hint="default"/>
+        <w:sz w:val="20"/>
+      </w:rPr>
+    </w:lvl>
+    <w:lvl w:ilvl="4" w:tentative="1">
+      <w:start w:val="1"/>
+      <w:numFmt w:val="bullet"/>
+      <w:lvlText w:val=""/>
+      <w:lvlJc w:val="left"/>
+      <w:pPr>
+        <w:tabs>
+          <w:tab w:val="num" w:pos="3600"/>
+        </w:tabs>
+        <w:ind w:left="3600" w:hanging="360"/>
+      </w:pPr>
+      <w:rPr>
+        <w:rFonts w:ascii="Wingdings" w:hAnsi="Wingdings" w:hint="default"/>
+        <w:sz w:val="20"/>
+      </w:rPr>
+    </w:lvl>
+    <w:lvl w:ilvl="5" w:tentative="1">
+      <w:start w:val="1"/>
+      <w:numFmt w:val="bullet"/>
+      <w:lvlText w:val=""/>
+      <w:lvlJc w:val="left"/>
+      <w:pPr>
+        <w:tabs>
+          <w:tab w:val="num" w:pos="4320"/>
+        </w:tabs>
+        <w:ind w:left="4320" w:hanging="360"/>
+      </w:pPr>
+      <w:rPr>
+        <w:rFonts w:ascii="Wingdings" w:hAnsi="Wingdings" w:hint="default"/>
+        <w:sz w:val="20"/>
+      </w:rPr>
+    </w:lvl>
+    <w:lvl w:ilvl="6" w:tentative="1">
+      <w:start w:val="1"/>
+      <w:numFmt w:val="bullet"/>
+      <w:lvlText w:val=""/>
+      <w:lvlJc w:val="left"/>
+      <w:pPr>
+        <w:tabs>
+          <w:tab w:val="num" w:pos="5040"/>
+        </w:tabs>
+        <w:ind w:left="5040" w:hanging="360"/>
+      </w:pPr>
+      <w:rPr>
+        <w:rFonts w:ascii="Wingdings" w:hAnsi="Wingdings" w:hint="default"/>
+        <w:sz w:val="20"/>
+      </w:rPr>
+    </w:lvl>
+    <w:lvl w:ilvl="7" w:tentative="1">
+      <w:start w:val="1"/>
+      <w:numFmt w:val="bullet"/>
+      <w:lvlText w:val=""/>
+      <w:lvlJc w:val="left"/>
+      <w:pPr>
+        <w:tabs>
+          <w:tab w:val="num" w:pos="5760"/>
+        </w:tabs>
+        <w:ind w:left="5760" w:hanging="360"/>
+      </w:pPr>
+      <w:rPr>
+        <w:rFonts w:ascii="Wingdings" w:hAnsi="Wingdings" w:hint="default"/>
+        <w:sz w:val="20"/>
+      </w:rPr>
+    </w:lvl>
+    <w:lvl w:ilvl="8" w:tentative="1">
+      <w:start w:val="1"/>
+      <w:numFmt w:val="bullet"/>
+      <w:lvlText w:val=""/>
+      <w:lvlJc w:val="left"/>
+      <w:pPr>
+        <w:tabs>
+          <w:tab w:val="num" w:pos="6480"/>
+        </w:tabs>
+        <w:ind w:left="6480" w:hanging="360"/>
+      </w:pPr>
+      <w:rPr>
+        <w:rFonts w:ascii="Wingdings" w:hAnsi="Wingdings" w:hint="default"/>
+        <w:sz w:val="20"/>
+      </w:rPr>
+    </w:lvl>
+  </w:abstractNum>
+  <w:abstractNum w:abstractNumId="5" w15:restartNumberingAfterBreak="0">
+    <w:nsid w:val="73BC412A"/>
+    <w:multiLevelType w:val="multilevel"/>
+    <w:tmpl w:val="610A3466"/>
+    <w:lvl w:ilvl="0">
+      <w:start w:val="1"/>
+      <w:numFmt w:val="bullet"/>
+      <w:lvlText w:val=""/>
+      <w:lvlJc w:val="left"/>
+      <w:pPr>
+        <w:tabs>
+          <w:tab w:val="num" w:pos="720"/>
+        </w:tabs>
+        <w:ind w:left="720" w:hanging="360"/>
+      </w:pPr>
+      <w:rPr>
+        <w:rFonts w:ascii="Symbol" w:hAnsi="Symbol" w:hint="default"/>
+        <w:sz w:val="20"/>
+      </w:rPr>
+    </w:lvl>
+    <w:lvl w:ilvl="1" w:tentative="1">
+      <w:start w:val="1"/>
+      <w:numFmt w:val="bullet"/>
+      <w:lvlText w:val="o"/>
+      <w:lvlJc w:val="left"/>
+      <w:pPr>
+        <w:tabs>
+          <w:tab w:val="num" w:pos="1440"/>
+        </w:tabs>
+        <w:ind w:left="1440" w:hanging="360"/>
+      </w:pPr>
+      <w:rPr>
+        <w:rFonts w:ascii="Courier New" w:hAnsi="Courier New" w:hint="default"/>
+        <w:sz w:val="20"/>
+      </w:rPr>
+    </w:lvl>
+    <w:lvl w:ilvl="2" w:tentative="1">
+      <w:start w:val="1"/>
+      <w:numFmt w:val="bullet"/>
+      <w:lvlText w:val=""/>
+      <w:lvlJc w:val="left"/>
+      <w:pPr>
+        <w:tabs>
+          <w:tab w:val="num" w:pos="2160"/>
+        </w:tabs>
+        <w:ind w:left="2160" w:hanging="360"/>
+      </w:pPr>
+      <w:rPr>
+        <w:rFonts w:ascii="Wingdings" w:hAnsi="Wingdings" w:hint="default"/>
+        <w:sz w:val="20"/>
+      </w:rPr>
+    </w:lvl>
+    <w:lvl w:ilvl="3" w:tentative="1">
+      <w:start w:val="1"/>
+      <w:numFmt w:val="bullet"/>
+      <w:lvlText w:val=""/>
+      <w:lvlJc w:val="left"/>
+      <w:pPr>
+        <w:tabs>
+          <w:tab w:val="num" w:pos="2880"/>
+        </w:tabs>
+        <w:ind w:left="2880" w:hanging="360"/>
+      </w:pPr>
+      <w:rPr>
+        <w:rFonts w:ascii="Wingdings" w:hAnsi="Wingdings" w:hint="default"/>
+        <w:sz w:val="20"/>
+      </w:rPr>
+    </w:lvl>
+    <w:lvl w:ilvl="4" w:tentative="1">
+      <w:start w:val="1"/>
+      <w:numFmt w:val="bullet"/>
+      <w:lvlText w:val=""/>
+      <w:lvlJc w:val="left"/>
+      <w:pPr>
+        <w:tabs>
+          <w:tab w:val="num" w:pos="3600"/>
+        </w:tabs>
+        <w:ind w:left="3600" w:hanging="360"/>
+      </w:pPr>
+      <w:rPr>
+        <w:rFonts w:ascii="Wingdings" w:hAnsi="Wingdings" w:hint="default"/>
+        <w:sz w:val="20"/>
+      </w:rPr>
+    </w:lvl>
+    <w:lvl w:ilvl="5" w:tentative="1">
+      <w:start w:val="1"/>
+      <w:numFmt w:val="bullet"/>
+      <w:lvlText w:val=""/>
+      <w:lvlJc w:val="left"/>
+      <w:pPr>
+        <w:tabs>
+          <w:tab w:val="num" w:pos="4320"/>
+        </w:tabs>
+        <w:ind w:left="4320" w:hanging="360"/>
+      </w:pPr>
+      <w:rPr>
+        <w:rFonts w:ascii="Wingdings" w:hAnsi="Wingdings" w:hint="default"/>
+        <w:sz w:val="20"/>
+      </w:rPr>
+    </w:lvl>
+    <w:lvl w:ilvl="6" w:tentative="1">
+      <w:start w:val="1"/>
+      <w:numFmt w:val="bullet"/>
+      <w:lvlText w:val=""/>
+      <w:lvlJc w:val="left"/>
+      <w:pPr>
+        <w:tabs>
+          <w:tab w:val="num" w:pos="5040"/>
+        </w:tabs>
+        <w:ind w:left="5040" w:hanging="360"/>
+      </w:pPr>
+      <w:rPr>
+        <w:rFonts w:ascii="Wingdings" w:hAnsi="Wingdings" w:hint="default"/>
+        <w:sz w:val="20"/>
+      </w:rPr>
+    </w:lvl>
+    <w:lvl w:ilvl="7" w:tentative="1">
+      <w:start w:val="1"/>
+      <w:numFmt w:val="bullet"/>
+      <w:lvlText w:val=""/>
+      <w:lvlJc w:val="left"/>
+      <w:pPr>
+        <w:tabs>
+          <w:tab w:val="num" w:pos="5760"/>
+        </w:tabs>
+        <w:ind w:left="5760" w:hanging="360"/>
+      </w:pPr>
+      <w:rPr>
+        <w:rFonts w:ascii="Wingdings" w:hAnsi="Wingdings" w:hint="default"/>
+        <w:sz w:val="20"/>
+      </w:rPr>
+    </w:lvl>
+    <w:lvl w:ilvl="8" w:tentative="1">
+      <w:start w:val="1"/>
+      <w:numFmt w:val="bullet"/>
+      <w:lvlText w:val=""/>
+      <w:lvlJc w:val="left"/>
+      <w:pPr>
+        <w:tabs>
+          <w:tab w:val="num" w:pos="6480"/>
+        </w:tabs>
+        <w:ind w:left="6480" w:hanging="360"/>
+      </w:pPr>
+      <w:rPr>
+        <w:rFonts w:ascii="Wingdings" w:hAnsi="Wingdings" w:hint="default"/>
+        <w:sz w:val="20"/>
+      </w:rPr>
+    </w:lvl>
+  </w:abstractNum>
+  <w:abstractNum w:abstractNumId="6" w15:restartNumberingAfterBreak="0">
+    <w:nsid w:val="78937941"/>
+    <w:multiLevelType w:val="multilevel"/>
+    <w:tmpl w:val="2EDC37DE"/>
+    <w:lvl w:ilvl="0">
+      <w:start w:val="1"/>
+      <w:numFmt w:val="bullet"/>
+      <w:lvlText w:val=""/>
+      <w:lvlJc w:val="left"/>
+      <w:pPr>
+        <w:tabs>
+          <w:tab w:val="num" w:pos="720"/>
+        </w:tabs>
+        <w:ind w:left="720" w:hanging="360"/>
+      </w:pPr>
+      <w:rPr>
+        <w:rFonts w:ascii="Symbol" w:hAnsi="Symbol" w:hint="default"/>
+        <w:sz w:val="20"/>
+      </w:rPr>
+    </w:lvl>
+    <w:lvl w:ilvl="1" w:tentative="1">
+      <w:start w:val="1"/>
+      <w:numFmt w:val="bullet"/>
+      <w:lvlText w:val="o"/>
+      <w:lvlJc w:val="left"/>
+      <w:pPr>
+        <w:tabs>
+          <w:tab w:val="num" w:pos="1440"/>
+        </w:tabs>
+        <w:ind w:left="1440" w:hanging="360"/>
+      </w:pPr>
+      <w:rPr>
+        <w:rFonts w:ascii="Courier New" w:hAnsi="Courier New" w:hint="default"/>
+        <w:sz w:val="20"/>
+      </w:rPr>
+    </w:lvl>
+    <w:lvl w:ilvl="2" w:tentative="1">
+      <w:start w:val="1"/>
+      <w:numFmt w:val="bullet"/>
+      <w:lvlText w:val=""/>
+      <w:lvlJc w:val="left"/>
+      <w:pPr>
+        <w:tabs>
+          <w:tab w:val="num" w:pos="2160"/>
+        </w:tabs>
+        <w:ind w:left="2160" w:hanging="360"/>
+      </w:pPr>
+      <w:rPr>
+        <w:rFonts w:ascii="Wingdings" w:hAnsi="Wingdings" w:hint="default"/>
+        <w:sz w:val="20"/>
+      </w:rPr>
+    </w:lvl>
+    <w:lvl w:ilvl="3" w:tentative="1">
+      <w:start w:val="1"/>
+      <w:numFmt w:val="bullet"/>
+      <w:lvlText w:val=""/>
+      <w:lvlJc w:val="left"/>
+      <w:pPr>
+        <w:tabs>
+          <w:tab w:val="num" w:pos="2880"/>
+        </w:tabs>
+        <w:ind w:left="2880" w:hanging="360"/>
+      </w:pPr>
+      <w:rPr>
+        <w:rFonts w:ascii="Wingdings" w:hAnsi="Wingdings" w:hint="default"/>
+        <w:sz w:val="20"/>
+      </w:rPr>
+    </w:lvl>
+    <w:lvl w:ilvl="4" w:tentative="1">
+      <w:start w:val="1"/>
+      <w:numFmt w:val="bullet"/>
+      <w:lvlText w:val=""/>
+      <w:lvlJc w:val="left"/>
+      <w:pPr>
+        <w:tabs>
+          <w:tab w:val="num" w:pos="3600"/>
+        </w:tabs>
+        <w:ind w:left="3600" w:hanging="360"/>
+      </w:pPr>
+      <w:rPr>
+        <w:rFonts w:ascii="Wingdings" w:hAnsi="Wingdings" w:hint="default"/>
+        <w:sz w:val="20"/>
+      </w:rPr>
+    </w:lvl>
+    <w:lvl w:ilvl="5" w:tentative="1">
+      <w:start w:val="1"/>
+      <w:numFmt w:val="bullet"/>
+      <w:lvlText w:val=""/>
+      <w:lvlJc w:val="left"/>
+      <w:pPr>
+        <w:tabs>
+          <w:tab w:val="num" w:pos="4320"/>
+        </w:tabs>
+        <w:ind w:left="4320" w:hanging="360"/>
+      </w:pPr>
+      <w:rPr>
+        <w:rFonts w:ascii="Wingdings" w:hAnsi="Wingdings" w:hint="default"/>
+        <w:sz w:val="20"/>
+      </w:rPr>
+    </w:lvl>
+    <w:lvl w:ilvl="6" w:tentative="1">
+      <w:start w:val="1"/>
+      <w:numFmt w:val="bullet"/>
+      <w:lvlText w:val=""/>
+      <w:lvlJc w:val="left"/>
+      <w:pPr>
+        <w:tabs>
+          <w:tab w:val="num" w:pos="5040"/>
+        </w:tabs>
+        <w:ind w:left="5040" w:hanging="360"/>
+      </w:pPr>
+      <w:rPr>
+        <w:rFonts w:ascii="Wingdings" w:hAnsi="Wingdings" w:hint="default"/>
+        <w:sz w:val="20"/>
+      </w:rPr>
+    </w:lvl>
+    <w:lvl w:ilvl="7" w:tentative="1">
+      <w:start w:val="1"/>
+      <w:numFmt w:val="bullet"/>
+      <w:lvlText w:val=""/>
+      <w:lvlJc w:val="left"/>
+      <w:pPr>
+        <w:tabs>
+          <w:tab w:val="num" w:pos="5760"/>
+        </w:tabs>
+        <w:ind w:left="5760" w:hanging="360"/>
+      </w:pPr>
+      <w:rPr>
+        <w:rFonts w:ascii="Wingdings" w:hAnsi="Wingdings" w:hint="default"/>
+        <w:sz w:val="20"/>
+      </w:rPr>
+    </w:lvl>
+    <w:lvl w:ilvl="8" w:tentative="1">
+      <w:start w:val="1"/>
+      <w:numFmt w:val="bullet"/>
+      <w:lvlText w:val=""/>
+      <w:lvlJc w:val="left"/>
+      <w:pPr>
+        <w:tabs>
+          <w:tab w:val="num" w:pos="6480"/>
+        </w:tabs>
+        <w:ind w:left="6480" w:hanging="360"/>
+      </w:pPr>
+      <w:rPr>
+        <w:rFonts w:ascii="Wingdings" w:hAnsi="Wingdings" w:hint="default"/>
+        <w:sz w:val="20"/>
+      </w:rPr>
+    </w:lvl>
+  </w:abstractNum>
+  <w:num w:numId="1" w16cid:durableId="1292443065">
+    <w:abstractNumId w:val="5"/>
+  </w:num>
+  <w:num w:numId="2" w16cid:durableId="1939215651">
+    <w:abstractNumId w:val="4"/>
+  </w:num>
+  <w:num w:numId="3" w16cid:durableId="1646281805">
+    <w:abstractNumId w:val="1"/>
+  </w:num>
+  <w:num w:numId="4" w16cid:durableId="1329751149">
+    <w:abstractNumId w:val="6"/>
+  </w:num>
+  <w:num w:numId="5" w16cid:durableId="1912158051">
+    <w:abstractNumId w:val="2"/>
+  </w:num>
+  <w:num w:numId="6" w16cid:durableId="1423604043">
+    <w:abstractNumId w:val="0"/>
+  </w:num>
+  <w:num w:numId="7" w16cid:durableId="1863778867">
+    <w:abstractNumId w:val="3"/>
+  </w:num>
+</w:numbering>
 </file>
 
 <file path=word/styles.xml><?xml version="1.0" encoding="utf-8"?>
@@ -435,10 +1895,30 @@
     <w:name w:val="Normal"/>
     <w:qFormat/>
   </w:style>
+  <w:style w:type="paragraph" w:styleId="Heading1">
+    <w:name w:val="heading 1"/>
+    <w:basedOn w:val="Normal"/>
+    <w:next w:val="Normal"/>
+    <w:link w:val="Heading1Char"/>
+    <w:uiPriority w:val="9"/>
+    <w:qFormat/>
+    <w:rsid w:val="000C6ECD"/>
+    <w:pPr>
+      <w:keepNext/>
+      <w:keepLines/>
+      <w:spacing w:before="240" w:after="0"/>
+      <w:outlineLvl w:val="0"/>
+    </w:pPr>
+    <w:rPr>
+      <w:rFonts w:asciiTheme="majorHAnsi" w:eastAsiaTheme="majorEastAsia" w:hAnsiTheme="majorHAnsi" w:cstheme="majorBidi"/>
+      <w:color w:val="2F5496" w:themeColor="accent1" w:themeShade="BF"/>
+      <w:sz w:val="32"/>
+      <w:szCs w:val="32"/>
+    </w:rPr>
+  </w:style>
   <w:style w:type="character" w:default="1" w:styleId="DefaultParagraphFont">
     <w:name w:val="Default Paragraph Font"/>
     <w:uiPriority w:val="1"/>
-    <w:semiHidden/>
     <w:unhideWhenUsed/>
   </w:style>
   <w:style w:type="table" w:default="1" w:styleId="TableNormal">
@@ -461,6 +1941,19 @@
     <w:uiPriority w:val="99"/>
     <w:semiHidden/>
     <w:unhideWhenUsed/>
+  </w:style>
+  <w:style w:type="character" w:customStyle="1" w:styleId="Heading1Char">
+    <w:name w:val="Heading 1 Char"/>
+    <w:basedOn w:val="DefaultParagraphFont"/>
+    <w:link w:val="Heading1"/>
+    <w:uiPriority w:val="9"/>
+    <w:rsid w:val="000C6ECD"/>
+    <w:rPr>
+      <w:rFonts w:asciiTheme="majorHAnsi" w:eastAsiaTheme="majorEastAsia" w:hAnsiTheme="majorHAnsi" w:cstheme="majorBidi"/>
+      <w:color w:val="2F5496" w:themeColor="accent1" w:themeShade="BF"/>
+      <w:sz w:val="32"/>
+      <w:szCs w:val="32"/>
+    </w:rPr>
   </w:style>
 </w:styles>
 </file>

</xml_diff>